<commit_message>
Different Time Zone Conversion Learning in C#
1. EST
2. IST
3. UTC
</commit_message>
<xml_diff>
--- a/Microsoft Azure Fundamentals Exam Preparation/Microsoft Azure Fundamentals Exam Preparation.docx
+++ b/Microsoft Azure Fundamentals Exam Preparation/Microsoft Azure Fundamentals Exam Preparation.docx
@@ -632,7 +632,25 @@
           <w:szCs w:val="24"/>
           <w:lang w:val="en-US"/>
         </w:rPr>
-        <w:t>. As long as an electronic devices has access to the web, it has access to the data and the software programs to run it.</w:t>
+        <w:t xml:space="preserve">. As long as an </w:t>
+      </w:r>
+      <w:proofErr w:type="gramStart"/>
+      <w:r>
+        <w:rPr>
+          <w:sz w:val="24"/>
+          <w:szCs w:val="24"/>
+          <w:lang w:val="en-US"/>
+        </w:rPr>
+        <w:t>electronic devices</w:t>
+      </w:r>
+      <w:proofErr w:type="gramEnd"/>
+      <w:r>
+        <w:rPr>
+          <w:sz w:val="24"/>
+          <w:szCs w:val="24"/>
+          <w:lang w:val="en-US"/>
+        </w:rPr>
+        <w:t xml:space="preserve"> has access to the web, it has access to the data and the software programs to run it.</w:t>
       </w:r>
     </w:p>
     <w:p>
@@ -1193,6 +1211,555 @@
           <w:lang w:val="en-US"/>
         </w:rPr>
         <w:lastRenderedPageBreak/>
+        <w:t>What is PaaS (Platform as a Service</w:t>
+      </w:r>
+      <w:proofErr w:type="gramStart"/>
+      <w:r>
+        <w:rPr>
+          <w:b/>
+          <w:bCs/>
+          <w:sz w:val="28"/>
+          <w:szCs w:val="28"/>
+          <w:lang w:val="en-US"/>
+        </w:rPr>
+        <w:t>) ?</w:t>
+      </w:r>
+      <w:proofErr w:type="gramEnd"/>
+    </w:p>
+    <w:p>
+      <w:pPr>
+        <w:ind w:firstLine="720"/>
+        <w:rPr>
+          <w:sz w:val="24"/>
+          <w:szCs w:val="24"/>
+          <w:lang w:val="en-US"/>
+        </w:rPr>
+      </w:pPr>
+      <w:r>
+        <w:rPr>
+          <w:sz w:val="24"/>
+          <w:szCs w:val="24"/>
+          <w:lang w:val="en-US"/>
+        </w:rPr>
+        <w:t xml:space="preserve">Platform as a Service (PaaS) is a complete development and deployment environment in the cloud, with resources that enable you to deliver </w:t>
+      </w:r>
+      <w:r>
+        <w:rPr>
+          <w:sz w:val="24"/>
+          <w:szCs w:val="24"/>
+          <w:lang w:val="en-US"/>
+        </w:rPr>
+        <w:t xml:space="preserve">everything from simple cloud-based apps to sophisticated, cloud-enabled enterprise applications. </w:t>
+      </w:r>
+    </w:p>
+    <w:p>
+      <w:pPr>
+        <w:ind w:firstLine="720"/>
+        <w:rPr>
+          <w:sz w:val="24"/>
+          <w:szCs w:val="24"/>
+          <w:lang w:val="en-US"/>
+        </w:rPr>
+      </w:pPr>
+      <w:r>
+        <w:rPr>
+          <w:sz w:val="24"/>
+          <w:szCs w:val="24"/>
+          <w:lang w:val="en-US"/>
+        </w:rPr>
+        <w:t xml:space="preserve">PaaS allows you to avoid the expense and complexity of buying and managing software licenses, the underlying application infrastructure and middleware, container orchestrators such as </w:t>
+      </w:r>
+      <w:r>
+        <w:rPr>
+          <w:sz w:val="24"/>
+          <w:szCs w:val="24"/>
+          <w:lang w:val="en-US"/>
+        </w:rPr>
+        <w:t>Kubernetes</w:t>
+      </w:r>
+      <w:r>
+        <w:rPr>
+          <w:sz w:val="24"/>
+          <w:szCs w:val="24"/>
+          <w:lang w:val="en-US"/>
+        </w:rPr>
+        <w:t xml:space="preserve"> or the development tools and other resources. </w:t>
+      </w:r>
+    </w:p>
+    <w:p>
+      <w:pPr>
+        <w:ind w:firstLine="720"/>
+        <w:rPr>
+          <w:sz w:val="24"/>
+          <w:szCs w:val="24"/>
+          <w:lang w:val="en-US"/>
+        </w:rPr>
+      </w:pPr>
+    </w:p>
+    <w:p>
+      <w:pPr>
+        <w:ind w:firstLine="720"/>
+        <w:rPr>
+          <w:sz w:val="24"/>
+          <w:szCs w:val="24"/>
+          <w:lang w:val="en-US"/>
+        </w:rPr>
+      </w:pPr>
+      <w:r>
+        <w:rPr>
+          <w:noProof/>
+        </w:rPr>
+        <w:drawing>
+          <wp:inline distT="0" distB="0" distL="0" distR="0" wp14:anchorId="5B0E8E29" wp14:editId="0F966173">
+            <wp:extent cx="4876800" cy="3810000"/>
+            <wp:effectExtent l="0" t="0" r="0" b="0"/>
+            <wp:docPr id="4" name="Picture 4" descr="What is a Platform as a Service? Definition &amp; FAQs | Avi Networks"/>
+            <wp:cNvGraphicFramePr>
+              <a:graphicFrameLocks xmlns:a="http://schemas.openxmlformats.org/drawingml/2006/main" noChangeAspect="1"/>
+            </wp:cNvGraphicFramePr>
+            <a:graphic xmlns:a="http://schemas.openxmlformats.org/drawingml/2006/main">
+              <a:graphicData uri="http://schemas.openxmlformats.org/drawingml/2006/picture">
+                <pic:pic xmlns:pic="http://schemas.openxmlformats.org/drawingml/2006/picture">
+                  <pic:nvPicPr>
+                    <pic:cNvPr id="0" name="Picture 1" descr="What is a Platform as a Service? Definition &amp; FAQs | Avi Networks"/>
+                    <pic:cNvPicPr>
+                      <a:picLocks noChangeAspect="1" noChangeArrowheads="1"/>
+                    </pic:cNvPicPr>
+                  </pic:nvPicPr>
+                  <pic:blipFill>
+                    <a:blip r:embed="rId12">
+                      <a:extLst>
+                        <a:ext uri="{28A0092B-C50C-407E-A947-70E740481C1C}">
+                          <a14:useLocalDpi xmlns:a14="http://schemas.microsoft.com/office/drawing/2010/main" val="0"/>
+                        </a:ext>
+                      </a:extLst>
+                    </a:blip>
+                    <a:srcRect/>
+                    <a:stretch>
+                      <a:fillRect/>
+                    </a:stretch>
+                  </pic:blipFill>
+                  <pic:spPr bwMode="auto">
+                    <a:xfrm>
+                      <a:off x="0" y="0"/>
+                      <a:ext cx="4876800" cy="3810000"/>
+                    </a:xfrm>
+                    <a:prstGeom prst="rect">
+                      <a:avLst/>
+                    </a:prstGeom>
+                    <a:noFill/>
+                    <a:ln>
+                      <a:noFill/>
+                    </a:ln>
+                  </pic:spPr>
+                </pic:pic>
+              </a:graphicData>
+            </a:graphic>
+          </wp:inline>
+        </w:drawing>
+      </w:r>
+    </w:p>
+    <w:p>
+      <w:pPr>
+        <w:rPr>
+          <w:sz w:val="24"/>
+          <w:szCs w:val="24"/>
+          <w:lang w:val="en-US"/>
+        </w:rPr>
+      </w:pPr>
+    </w:p>
+    <w:p>
+      <w:pPr>
+        <w:rPr>
+          <w:b/>
+          <w:bCs/>
+          <w:sz w:val="28"/>
+          <w:szCs w:val="28"/>
+          <w:lang w:val="en-US"/>
+        </w:rPr>
+      </w:pPr>
+      <w:r>
+        <w:rPr>
+          <w:b/>
+          <w:bCs/>
+          <w:sz w:val="28"/>
+          <w:szCs w:val="28"/>
+          <w:lang w:val="en-US"/>
+        </w:rPr>
+        <w:t>What is meant by SaaS (Software as a Service</w:t>
+      </w:r>
+      <w:proofErr w:type="gramStart"/>
+      <w:r>
+        <w:rPr>
+          <w:b/>
+          <w:bCs/>
+          <w:sz w:val="28"/>
+          <w:szCs w:val="28"/>
+          <w:lang w:val="en-US"/>
+        </w:rPr>
+        <w:t>):</w:t>
+      </w:r>
+      <w:proofErr w:type="gramEnd"/>
+    </w:p>
+    <w:p>
+      <w:pPr>
+        <w:ind w:firstLine="720"/>
+        <w:rPr>
+          <w:sz w:val="24"/>
+          <w:szCs w:val="24"/>
+          <w:lang w:val="en-US"/>
+        </w:rPr>
+      </w:pPr>
+      <w:r>
+        <w:rPr>
+          <w:sz w:val="24"/>
+          <w:szCs w:val="24"/>
+          <w:lang w:val="en-US"/>
+        </w:rPr>
+        <w:t xml:space="preserve">Software as a Service (or </w:t>
+      </w:r>
+      <w:r>
+        <w:rPr>
+          <w:b/>
+          <w:bCs/>
+          <w:sz w:val="24"/>
+          <w:szCs w:val="24"/>
+          <w:lang w:val="en-US"/>
+        </w:rPr>
+        <w:t>SaaS</w:t>
+      </w:r>
+      <w:r>
+        <w:rPr>
+          <w:sz w:val="24"/>
+          <w:szCs w:val="24"/>
+          <w:lang w:val="en-US"/>
+        </w:rPr>
+        <w:t xml:space="preserve">) is a way of delivering applications over the Internet – as a Service. </w:t>
+      </w:r>
+      <w:r>
+        <w:rPr>
+          <w:sz w:val="24"/>
+          <w:szCs w:val="24"/>
+          <w:lang w:val="en-US"/>
+        </w:rPr>
+        <w:t xml:space="preserve">Instead of installing and maintaining software you simply access via the Internet, </w:t>
+      </w:r>
+      <w:r>
+        <w:rPr>
+          <w:sz w:val="24"/>
+          <w:szCs w:val="24"/>
+          <w:lang w:val="en-US"/>
+        </w:rPr>
+        <w:t>freeing yourself</w:t>
+      </w:r>
+      <w:r>
+        <w:rPr>
+          <w:sz w:val="24"/>
+          <w:szCs w:val="24"/>
+          <w:lang w:val="en-US"/>
+        </w:rPr>
+        <w:t xml:space="preserve"> from complex software and hardware management. </w:t>
+      </w:r>
+    </w:p>
+    <w:p>
+      <w:pPr>
+        <w:ind w:firstLine="720"/>
+        <w:rPr>
+          <w:b/>
+          <w:bCs/>
+          <w:sz w:val="24"/>
+          <w:szCs w:val="24"/>
+          <w:lang w:val="en-US"/>
+        </w:rPr>
+      </w:pPr>
+      <w:r>
+        <w:rPr>
+          <w:b/>
+          <w:bCs/>
+          <w:sz w:val="24"/>
+          <w:szCs w:val="24"/>
+          <w:lang w:val="en-US"/>
+        </w:rPr>
+        <w:t xml:space="preserve">Software as a Service (SaaS) </w:t>
+      </w:r>
+      <w:r>
+        <w:rPr>
+          <w:sz w:val="24"/>
+          <w:szCs w:val="24"/>
+          <w:lang w:val="en-US"/>
+        </w:rPr>
+        <w:t xml:space="preserve">(also known as </w:t>
+      </w:r>
+      <w:proofErr w:type="spellStart"/>
+      <w:r>
+        <w:rPr>
+          <w:b/>
+          <w:bCs/>
+          <w:sz w:val="24"/>
+          <w:szCs w:val="24"/>
+          <w:lang w:val="en-US"/>
+        </w:rPr>
+        <w:t>subscribeware</w:t>
+      </w:r>
+      <w:proofErr w:type="spellEnd"/>
+      <w:r>
+        <w:rPr>
+          <w:b/>
+          <w:bCs/>
+          <w:sz w:val="24"/>
+          <w:szCs w:val="24"/>
+          <w:lang w:val="en-US"/>
+        </w:rPr>
+        <w:t xml:space="preserve"> </w:t>
+      </w:r>
+      <w:r>
+        <w:rPr>
+          <w:sz w:val="24"/>
+          <w:szCs w:val="24"/>
+          <w:lang w:val="en-US"/>
+        </w:rPr>
+        <w:t xml:space="preserve">or </w:t>
+      </w:r>
+      <w:proofErr w:type="spellStart"/>
+      <w:proofErr w:type="gramStart"/>
+      <w:r>
+        <w:rPr>
+          <w:b/>
+          <w:bCs/>
+          <w:sz w:val="24"/>
+          <w:szCs w:val="24"/>
+          <w:lang w:val="en-US"/>
+        </w:rPr>
+        <w:t>rentware</w:t>
+      </w:r>
+      <w:proofErr w:type="spellEnd"/>
+      <w:r>
+        <w:rPr>
+          <w:b/>
+          <w:bCs/>
+          <w:sz w:val="24"/>
+          <w:szCs w:val="24"/>
+          <w:lang w:val="en-US"/>
+        </w:rPr>
+        <w:t xml:space="preserve"> </w:t>
+      </w:r>
+      <w:r>
+        <w:rPr>
+          <w:sz w:val="24"/>
+          <w:szCs w:val="24"/>
+          <w:lang w:val="en-US"/>
+        </w:rPr>
+        <w:t>)</w:t>
+      </w:r>
+      <w:proofErr w:type="gramEnd"/>
+      <w:r>
+        <w:rPr>
+          <w:sz w:val="24"/>
+          <w:szCs w:val="24"/>
+          <w:lang w:val="en-US"/>
+        </w:rPr>
+        <w:t xml:space="preserve"> is a software </w:t>
+      </w:r>
+      <w:r>
+        <w:rPr>
+          <w:b/>
+          <w:bCs/>
+          <w:sz w:val="24"/>
+          <w:szCs w:val="24"/>
+          <w:lang w:val="en-US"/>
+        </w:rPr>
+        <w:t xml:space="preserve">licensing </w:t>
+      </w:r>
+      <w:r>
+        <w:rPr>
+          <w:sz w:val="24"/>
+          <w:szCs w:val="24"/>
+          <w:lang w:val="en-US"/>
+        </w:rPr>
+        <w:t xml:space="preserve">and </w:t>
+      </w:r>
+      <w:r>
+        <w:rPr>
+          <w:b/>
+          <w:bCs/>
+          <w:sz w:val="24"/>
+          <w:szCs w:val="24"/>
+          <w:lang w:val="en-US"/>
+        </w:rPr>
+        <w:t xml:space="preserve">delivery </w:t>
+      </w:r>
+      <w:r>
+        <w:rPr>
+          <w:sz w:val="24"/>
+          <w:szCs w:val="24"/>
+          <w:lang w:val="en-US"/>
+        </w:rPr>
+        <w:t xml:space="preserve">model in which </w:t>
+      </w:r>
+      <w:r>
+        <w:rPr>
+          <w:b/>
+          <w:bCs/>
+          <w:sz w:val="24"/>
+          <w:szCs w:val="24"/>
+          <w:lang w:val="en-US"/>
+        </w:rPr>
+        <w:t xml:space="preserve">software </w:t>
+      </w:r>
+      <w:r>
+        <w:rPr>
+          <w:sz w:val="24"/>
+          <w:szCs w:val="24"/>
+          <w:lang w:val="en-US"/>
+        </w:rPr>
+        <w:t xml:space="preserve">is licensed on a </w:t>
+      </w:r>
+      <w:r>
+        <w:rPr>
+          <w:b/>
+          <w:bCs/>
+          <w:sz w:val="24"/>
+          <w:szCs w:val="24"/>
+          <w:lang w:val="en-US"/>
+        </w:rPr>
+        <w:t xml:space="preserve">subscription </w:t>
+      </w:r>
+      <w:r>
+        <w:rPr>
+          <w:sz w:val="24"/>
+          <w:szCs w:val="24"/>
+          <w:lang w:val="en-US"/>
+        </w:rPr>
+        <w:t xml:space="preserve">basis and is centrally </w:t>
+      </w:r>
+      <w:r>
+        <w:rPr>
+          <w:b/>
+          <w:bCs/>
+          <w:sz w:val="24"/>
+          <w:szCs w:val="24"/>
+          <w:lang w:val="en-US"/>
+        </w:rPr>
+        <w:t xml:space="preserve">hosted. </w:t>
+      </w:r>
+      <w:r>
+        <w:rPr>
+          <w:sz w:val="24"/>
+          <w:szCs w:val="24"/>
+          <w:lang w:val="en-US"/>
+        </w:rPr>
+        <w:t>It is sometimes referred to as “on-demand-software”</w:t>
+      </w:r>
+      <w:r>
+        <w:rPr>
+          <w:sz w:val="24"/>
+          <w:szCs w:val="24"/>
+          <w:lang w:val="en-US"/>
+        </w:rPr>
+        <w:t xml:space="preserve">, and was formerly referred to as “Software Plus Services” by </w:t>
+      </w:r>
+      <w:r>
+        <w:rPr>
+          <w:b/>
+          <w:bCs/>
+          <w:sz w:val="24"/>
+          <w:szCs w:val="24"/>
+          <w:lang w:val="en-US"/>
+        </w:rPr>
+        <w:t>Microsoft.</w:t>
+      </w:r>
+    </w:p>
+    <w:p>
+      <w:pPr>
+        <w:rPr>
+          <w:sz w:val="24"/>
+          <w:szCs w:val="24"/>
+          <w:lang w:val="en-US"/>
+        </w:rPr>
+      </w:pPr>
+      <w:r>
+        <w:rPr>
+          <w:noProof/>
+          <w:lang w:val="en-US"/>
+        </w:rPr>
+        <w:lastRenderedPageBreak/>
+        <w:drawing>
+          <wp:inline distT="0" distB="0" distL="0" distR="0" wp14:anchorId="03FB67ED" wp14:editId="42F8CDC6">
+            <wp:extent cx="3412067" cy="1771650"/>
+            <wp:effectExtent l="0" t="0" r="0" b="0"/>
+            <wp:docPr id="6" name="Picture 6"/>
+            <wp:cNvGraphicFramePr>
+              <a:graphicFrameLocks xmlns:a="http://schemas.openxmlformats.org/drawingml/2006/main" noChangeAspect="1"/>
+            </wp:cNvGraphicFramePr>
+            <a:graphic xmlns:a="http://schemas.openxmlformats.org/drawingml/2006/main">
+              <a:graphicData uri="http://schemas.openxmlformats.org/drawingml/2006/picture">
+                <pic:pic xmlns:pic="http://schemas.openxmlformats.org/drawingml/2006/picture">
+                  <pic:nvPicPr>
+                    <pic:cNvPr id="0" name="Picture 3"/>
+                    <pic:cNvPicPr>
+                      <a:picLocks noChangeAspect="1" noChangeArrowheads="1"/>
+                    </pic:cNvPicPr>
+                  </pic:nvPicPr>
+                  <pic:blipFill>
+                    <a:blip r:embed="rId13">
+                      <a:extLst>
+                        <a:ext uri="{28A0092B-C50C-407E-A947-70E740481C1C}">
+                          <a14:useLocalDpi xmlns:a14="http://schemas.microsoft.com/office/drawing/2010/main" val="0"/>
+                        </a:ext>
+                      </a:extLst>
+                    </a:blip>
+                    <a:srcRect/>
+                    <a:stretch>
+                      <a:fillRect/>
+                    </a:stretch>
+                  </pic:blipFill>
+                  <pic:spPr bwMode="auto">
+                    <a:xfrm>
+                      <a:off x="0" y="0"/>
+                      <a:ext cx="3412598" cy="1771926"/>
+                    </a:xfrm>
+                    <a:prstGeom prst="rect">
+                      <a:avLst/>
+                    </a:prstGeom>
+                    <a:noFill/>
+                    <a:ln>
+                      <a:noFill/>
+                    </a:ln>
+                  </pic:spPr>
+                </pic:pic>
+              </a:graphicData>
+            </a:graphic>
+          </wp:inline>
+        </w:drawing>
+      </w:r>
+    </w:p>
+    <w:p>
+      <w:pPr>
+        <w:rPr>
+          <w:sz w:val="24"/>
+          <w:szCs w:val="24"/>
+          <w:lang w:val="en-US"/>
+        </w:rPr>
+      </w:pPr>
+    </w:p>
+    <w:p>
+      <w:pPr>
+        <w:rPr>
+          <w:b/>
+          <w:bCs/>
+          <w:sz w:val="28"/>
+          <w:szCs w:val="28"/>
+          <w:lang w:val="en-US"/>
+        </w:rPr>
+      </w:pPr>
+      <w:r>
+        <w:rPr>
+          <w:b/>
+          <w:bCs/>
+          <w:sz w:val="28"/>
+          <w:szCs w:val="28"/>
+          <w:lang w:val="en-US"/>
+        </w:rPr>
         <w:t>Difference Between IaaS, PaaS And SaaS:</w:t>
       </w:r>
     </w:p>
@@ -1206,14 +1773,100 @@
           <w:lang w:val="en-US"/>
         </w:rPr>
       </w:pPr>
+    </w:p>
+    <w:p>
+      <w:pPr>
+        <w:rPr>
+          <w:b/>
+          <w:bCs/>
+          <w:sz w:val="28"/>
+          <w:szCs w:val="28"/>
+          <w:lang w:val="en-US"/>
+        </w:rPr>
+      </w:pPr>
       <w:r>
         <w:rPr>
           <w:noProof/>
         </w:rPr>
         <w:drawing>
-          <wp:inline distT="0" distB="0" distL="0" distR="0" wp14:anchorId="2DBB480C" wp14:editId="0E2CEE02">
-            <wp:extent cx="5731510" cy="1870710"/>
-            <wp:effectExtent l="0" t="0" r="2540" b="0"/>
+          <wp:inline distT="0" distB="0" distL="0" distR="0" wp14:anchorId="24C79130" wp14:editId="09966828">
+            <wp:extent cx="5975350" cy="2976421"/>
+            <wp:effectExtent l="0" t="0" r="6350" b="0"/>
+            <wp:docPr id="8" name="Picture 8" descr="Comparing three Major Cloud Computing Services | by Astha Bajpai | Medium"/>
+            <wp:cNvGraphicFramePr>
+              <a:graphicFrameLocks xmlns:a="http://schemas.openxmlformats.org/drawingml/2006/main" noChangeAspect="1"/>
+            </wp:cNvGraphicFramePr>
+            <a:graphic xmlns:a="http://schemas.openxmlformats.org/drawingml/2006/main">
+              <a:graphicData uri="http://schemas.openxmlformats.org/drawingml/2006/picture">
+                <pic:pic xmlns:pic="http://schemas.openxmlformats.org/drawingml/2006/picture">
+                  <pic:nvPicPr>
+                    <pic:cNvPr id="0" name="Picture 5" descr="Comparing three Major Cloud Computing Services | by Astha Bajpai | Medium"/>
+                    <pic:cNvPicPr>
+                      <a:picLocks noChangeAspect="1" noChangeArrowheads="1"/>
+                    </pic:cNvPicPr>
+                  </pic:nvPicPr>
+                  <pic:blipFill>
+                    <a:blip r:embed="rId14">
+                      <a:extLst>
+                        <a:ext uri="{28A0092B-C50C-407E-A947-70E740481C1C}">
+                          <a14:useLocalDpi xmlns:a14="http://schemas.microsoft.com/office/drawing/2010/main" val="0"/>
+                        </a:ext>
+                      </a:extLst>
+                    </a:blip>
+                    <a:srcRect/>
+                    <a:stretch>
+                      <a:fillRect/>
+                    </a:stretch>
+                  </pic:blipFill>
+                  <pic:spPr bwMode="auto">
+                    <a:xfrm>
+                      <a:off x="0" y="0"/>
+                      <a:ext cx="5982016" cy="2979741"/>
+                    </a:xfrm>
+                    <a:prstGeom prst="rect">
+                      <a:avLst/>
+                    </a:prstGeom>
+                    <a:noFill/>
+                    <a:ln>
+                      <a:noFill/>
+                    </a:ln>
+                  </pic:spPr>
+                </pic:pic>
+              </a:graphicData>
+            </a:graphic>
+          </wp:inline>
+        </w:drawing>
+      </w:r>
+    </w:p>
+    <w:p>
+      <w:pPr>
+        <w:rPr>
+          <w:b/>
+          <w:bCs/>
+          <w:sz w:val="28"/>
+          <w:szCs w:val="28"/>
+          <w:lang w:val="en-US"/>
+        </w:rPr>
+      </w:pPr>
+    </w:p>
+    <w:p>
+      <w:pPr>
+        <w:rPr>
+          <w:b/>
+          <w:bCs/>
+          <w:sz w:val="28"/>
+          <w:szCs w:val="28"/>
+          <w:lang w:val="en-US"/>
+        </w:rPr>
+      </w:pPr>
+      <w:r>
+        <w:rPr>
+          <w:noProof/>
+        </w:rPr>
+        <w:drawing>
+          <wp:inline distT="0" distB="0" distL="0" distR="0" wp14:anchorId="2DBB480C" wp14:editId="270D38DA">
+            <wp:extent cx="6070031" cy="1981200"/>
+            <wp:effectExtent l="0" t="0" r="6985" b="0"/>
             <wp:docPr id="5" name="Picture 5"/>
             <wp:cNvGraphicFramePr>
               <a:graphicFrameLocks xmlns:a="http://schemas.openxmlformats.org/drawingml/2006/main" noChangeAspect="1"/>
@@ -1226,7 +1879,7 @@
                     <pic:cNvPicPr/>
                   </pic:nvPicPr>
                   <pic:blipFill>
-                    <a:blip r:embed="rId12"/>
+                    <a:blip r:embed="rId15"/>
                     <a:stretch>
                       <a:fillRect/>
                     </a:stretch>
@@ -1234,7 +1887,7 @@
                   <pic:spPr>
                     <a:xfrm>
                       <a:off x="0" y="0"/>
-                      <a:ext cx="5731510" cy="1870710"/>
+                      <a:ext cx="6073248" cy="1982250"/>
                     </a:xfrm>
                     <a:prstGeom prst="rect">
                       <a:avLst/>
@@ -1250,17 +1903,686 @@
     <w:p>
       <w:pPr>
         <w:rPr>
-          <w:sz w:val="24"/>
-          <w:szCs w:val="24"/>
-          <w:lang w:val="en-US"/>
-        </w:rPr>
-      </w:pPr>
-    </w:p>
-    <w:p>
-      <w:pPr>
-        <w:rPr>
-          <w:sz w:val="24"/>
-          <w:szCs w:val="24"/>
+          <w:b/>
+          <w:bCs/>
+          <w:sz w:val="28"/>
+          <w:szCs w:val="28"/>
+          <w:lang w:val="en-US"/>
+        </w:rPr>
+      </w:pPr>
+    </w:p>
+    <w:p>
+      <w:pPr>
+        <w:rPr>
+          <w:sz w:val="24"/>
+          <w:szCs w:val="24"/>
+          <w:lang w:val="en-US"/>
+        </w:rPr>
+      </w:pPr>
+    </w:p>
+    <w:tbl>
+      <w:tblPr>
+        <w:tblW w:w="9000" w:type="dxa"/>
+        <w:tblCellSpacing w:w="15" w:type="dxa"/>
+        <w:tblBorders>
+          <w:top w:val="single" w:sz="6" w:space="0" w:color="E6E6E6"/>
+          <w:left w:val="single" w:sz="6" w:space="0" w:color="auto"/>
+        </w:tblBorders>
+        <w:shd w:val="clear" w:color="auto" w:fill="FFFFFF"/>
+        <w:tblCellMar>
+          <w:left w:w="0" w:type="dxa"/>
+          <w:right w:w="0" w:type="dxa"/>
+        </w:tblCellMar>
+        <w:tblLook w:val="04A0" w:firstRow="1" w:lastRow="0" w:firstColumn="1" w:lastColumn="0" w:noHBand="0" w:noVBand="1"/>
+      </w:tblPr>
+      <w:tblGrid>
+        <w:gridCol w:w="1776"/>
+        <w:gridCol w:w="7224"/>
+      </w:tblGrid>
+      <w:tr>
+        <w:trPr>
+          <w:tblCellSpacing w:w="15" w:type="dxa"/>
+        </w:trPr>
+        <w:tc>
+          <w:tcPr>
+            <w:tcW w:w="0" w:type="auto"/>
+            <w:tcBorders>
+              <w:top w:val="single" w:sz="6" w:space="0" w:color="F5F5DC"/>
+              <w:left w:val="single" w:sz="6" w:space="0" w:color="F5F5DC"/>
+              <w:bottom w:val="single" w:sz="6" w:space="0" w:color="F5F5DC"/>
+              <w:right w:val="single" w:sz="6" w:space="0" w:color="F5F5DC"/>
+            </w:tcBorders>
+            <w:shd w:val="clear" w:color="auto" w:fill="018EC4"/>
+            <w:tcMar>
+              <w:top w:w="150" w:type="dxa"/>
+              <w:left w:w="225" w:type="dxa"/>
+              <w:bottom w:w="150" w:type="dxa"/>
+              <w:right w:w="225" w:type="dxa"/>
+            </w:tcMar>
+            <w:vAlign w:val="bottom"/>
+            <w:hideMark/>
+          </w:tcPr>
+          <w:p>
+            <w:pPr>
+              <w:spacing w:after="0" w:line="240" w:lineRule="auto"/>
+              <w:jc w:val="center"/>
+              <w:rPr>
+                <w:rFonts w:ascii="Open Sans" w:eastAsia="Times New Roman" w:hAnsi="Open Sans" w:cs="Times New Roman"/>
+                <w:color w:val="FFFFFF"/>
+                <w:sz w:val="27"/>
+                <w:szCs w:val="27"/>
+                <w:lang w:eastAsia="en-IN"/>
+              </w:rPr>
+            </w:pPr>
+            <w:r>
+              <w:rPr>
+                <w:rFonts w:ascii="Open Sans" w:eastAsia="Times New Roman" w:hAnsi="Open Sans" w:cs="Times New Roman"/>
+                <w:b/>
+                <w:bCs/>
+                <w:color w:val="FFFFFF"/>
+                <w:sz w:val="27"/>
+                <w:szCs w:val="27"/>
+                <w:lang w:eastAsia="en-IN"/>
+              </w:rPr>
+              <w:t>Platform Type</w:t>
+            </w:r>
+          </w:p>
+        </w:tc>
+        <w:tc>
+          <w:tcPr>
+            <w:tcW w:w="0" w:type="auto"/>
+            <w:tcBorders>
+              <w:top w:val="single" w:sz="6" w:space="0" w:color="F5F5DC"/>
+              <w:left w:val="single" w:sz="6" w:space="0" w:color="F5F5DC"/>
+              <w:bottom w:val="single" w:sz="6" w:space="0" w:color="F5F5DC"/>
+              <w:right w:val="single" w:sz="6" w:space="0" w:color="F5F5DC"/>
+            </w:tcBorders>
+            <w:shd w:val="clear" w:color="auto" w:fill="018EC4"/>
+            <w:tcMar>
+              <w:top w:w="150" w:type="dxa"/>
+              <w:left w:w="225" w:type="dxa"/>
+              <w:bottom w:w="150" w:type="dxa"/>
+              <w:right w:w="225" w:type="dxa"/>
+            </w:tcMar>
+            <w:vAlign w:val="bottom"/>
+            <w:hideMark/>
+          </w:tcPr>
+          <w:p>
+            <w:pPr>
+              <w:spacing w:after="0" w:line="240" w:lineRule="auto"/>
+              <w:jc w:val="center"/>
+              <w:rPr>
+                <w:rFonts w:ascii="Open Sans" w:eastAsia="Times New Roman" w:hAnsi="Open Sans" w:cs="Times New Roman"/>
+                <w:color w:val="FFFFFF"/>
+                <w:sz w:val="27"/>
+                <w:szCs w:val="27"/>
+                <w:lang w:eastAsia="en-IN"/>
+              </w:rPr>
+            </w:pPr>
+            <w:r>
+              <w:rPr>
+                <w:rFonts w:ascii="Open Sans" w:eastAsia="Times New Roman" w:hAnsi="Open Sans" w:cs="Times New Roman"/>
+                <w:b/>
+                <w:bCs/>
+                <w:color w:val="FFFFFF"/>
+                <w:sz w:val="27"/>
+                <w:szCs w:val="27"/>
+                <w:lang w:eastAsia="en-IN"/>
+              </w:rPr>
+              <w:t>Common Examples</w:t>
+            </w:r>
+          </w:p>
+        </w:tc>
+      </w:tr>
+      <w:tr>
+        <w:trPr>
+          <w:tblCellSpacing w:w="15" w:type="dxa"/>
+        </w:trPr>
+        <w:tc>
+          <w:tcPr>
+            <w:tcW w:w="1920" w:type="dxa"/>
+            <w:tcBorders>
+              <w:top w:val="nil"/>
+              <w:left w:val="nil"/>
+              <w:bottom w:val="single" w:sz="6" w:space="0" w:color="auto"/>
+              <w:right w:val="single" w:sz="6" w:space="0" w:color="auto"/>
+            </w:tcBorders>
+            <w:shd w:val="clear" w:color="auto" w:fill="FFFFFF"/>
+            <w:tcMar>
+              <w:top w:w="150" w:type="dxa"/>
+              <w:left w:w="225" w:type="dxa"/>
+              <w:bottom w:w="150" w:type="dxa"/>
+              <w:right w:w="225" w:type="dxa"/>
+            </w:tcMar>
+            <w:vAlign w:val="bottom"/>
+            <w:hideMark/>
+          </w:tcPr>
+          <w:p>
+            <w:pPr>
+              <w:spacing w:after="0" w:line="240" w:lineRule="auto"/>
+              <w:rPr>
+                <w:rFonts w:ascii="Open Sans" w:eastAsia="Times New Roman" w:hAnsi="Open Sans" w:cs="Times New Roman"/>
+                <w:color w:val="1D1D1D"/>
+                <w:sz w:val="27"/>
+                <w:szCs w:val="27"/>
+                <w:lang w:eastAsia="en-IN"/>
+              </w:rPr>
+            </w:pPr>
+            <w:r>
+              <w:rPr>
+                <w:rFonts w:ascii="Open Sans" w:eastAsia="Times New Roman" w:hAnsi="Open Sans" w:cs="Times New Roman"/>
+                <w:b/>
+                <w:bCs/>
+                <w:color w:val="1D1D1D"/>
+                <w:sz w:val="27"/>
+                <w:szCs w:val="27"/>
+                <w:lang w:eastAsia="en-IN"/>
+              </w:rPr>
+              <w:t>SaaS</w:t>
+            </w:r>
+          </w:p>
+        </w:tc>
+        <w:tc>
+          <w:tcPr>
+            <w:tcW w:w="14355" w:type="dxa"/>
+            <w:tcBorders>
+              <w:top w:val="nil"/>
+              <w:left w:val="nil"/>
+              <w:bottom w:val="single" w:sz="6" w:space="0" w:color="auto"/>
+              <w:right w:val="single" w:sz="6" w:space="0" w:color="auto"/>
+            </w:tcBorders>
+            <w:shd w:val="clear" w:color="auto" w:fill="FFFFFF"/>
+            <w:tcMar>
+              <w:top w:w="150" w:type="dxa"/>
+              <w:left w:w="225" w:type="dxa"/>
+              <w:bottom w:w="150" w:type="dxa"/>
+              <w:right w:w="225" w:type="dxa"/>
+            </w:tcMar>
+            <w:vAlign w:val="bottom"/>
+            <w:hideMark/>
+          </w:tcPr>
+          <w:p>
+            <w:pPr>
+              <w:spacing w:after="0" w:line="240" w:lineRule="auto"/>
+              <w:rPr>
+                <w:rFonts w:ascii="Open Sans" w:eastAsia="Times New Roman" w:hAnsi="Open Sans" w:cs="Times New Roman"/>
+                <w:color w:val="1D1D1D"/>
+                <w:sz w:val="27"/>
+                <w:szCs w:val="27"/>
+                <w:lang w:eastAsia="en-IN"/>
+              </w:rPr>
+            </w:pPr>
+            <w:r>
+              <w:rPr>
+                <w:rFonts w:ascii="Open Sans" w:eastAsia="Times New Roman" w:hAnsi="Open Sans" w:cs="Times New Roman"/>
+                <w:color w:val="1D1D1D"/>
+                <w:sz w:val="27"/>
+                <w:szCs w:val="27"/>
+                <w:lang w:eastAsia="en-IN"/>
+              </w:rPr>
+              <w:t>Google Workspace, Dropbox, Salesforce, Cisco WebEx, Concur, GoToMeeting</w:t>
+            </w:r>
+          </w:p>
+        </w:tc>
+      </w:tr>
+      <w:tr>
+        <w:trPr>
+          <w:tblCellSpacing w:w="15" w:type="dxa"/>
+        </w:trPr>
+        <w:tc>
+          <w:tcPr>
+            <w:tcW w:w="1920" w:type="dxa"/>
+            <w:tcBorders>
+              <w:top w:val="nil"/>
+              <w:left w:val="nil"/>
+              <w:bottom w:val="single" w:sz="6" w:space="0" w:color="auto"/>
+              <w:right w:val="single" w:sz="6" w:space="0" w:color="auto"/>
+            </w:tcBorders>
+            <w:shd w:val="clear" w:color="auto" w:fill="FFFFFF"/>
+            <w:tcMar>
+              <w:top w:w="150" w:type="dxa"/>
+              <w:left w:w="225" w:type="dxa"/>
+              <w:bottom w:w="150" w:type="dxa"/>
+              <w:right w:w="225" w:type="dxa"/>
+            </w:tcMar>
+            <w:vAlign w:val="bottom"/>
+            <w:hideMark/>
+          </w:tcPr>
+          <w:p>
+            <w:pPr>
+              <w:spacing w:after="0" w:line="240" w:lineRule="auto"/>
+              <w:rPr>
+                <w:rFonts w:ascii="Open Sans" w:eastAsia="Times New Roman" w:hAnsi="Open Sans" w:cs="Times New Roman"/>
+                <w:color w:val="1D1D1D"/>
+                <w:sz w:val="27"/>
+                <w:szCs w:val="27"/>
+                <w:lang w:eastAsia="en-IN"/>
+              </w:rPr>
+            </w:pPr>
+            <w:r>
+              <w:rPr>
+                <w:rFonts w:ascii="Open Sans" w:eastAsia="Times New Roman" w:hAnsi="Open Sans" w:cs="Times New Roman"/>
+                <w:b/>
+                <w:bCs/>
+                <w:color w:val="1D1D1D"/>
+                <w:sz w:val="27"/>
+                <w:szCs w:val="27"/>
+                <w:lang w:eastAsia="en-IN"/>
+              </w:rPr>
+              <w:t>PaaS</w:t>
+            </w:r>
+          </w:p>
+        </w:tc>
+        <w:tc>
+          <w:tcPr>
+            <w:tcW w:w="14355" w:type="dxa"/>
+            <w:tcBorders>
+              <w:top w:val="nil"/>
+              <w:left w:val="nil"/>
+              <w:bottom w:val="single" w:sz="6" w:space="0" w:color="auto"/>
+              <w:right w:val="single" w:sz="6" w:space="0" w:color="auto"/>
+            </w:tcBorders>
+            <w:shd w:val="clear" w:color="auto" w:fill="FFFFFF"/>
+            <w:tcMar>
+              <w:top w:w="150" w:type="dxa"/>
+              <w:left w:w="225" w:type="dxa"/>
+              <w:bottom w:w="150" w:type="dxa"/>
+              <w:right w:w="225" w:type="dxa"/>
+            </w:tcMar>
+            <w:vAlign w:val="bottom"/>
+            <w:hideMark/>
+          </w:tcPr>
+          <w:p>
+            <w:pPr>
+              <w:spacing w:after="0" w:line="240" w:lineRule="auto"/>
+              <w:rPr>
+                <w:rFonts w:ascii="Open Sans" w:eastAsia="Times New Roman" w:hAnsi="Open Sans" w:cs="Times New Roman"/>
+                <w:color w:val="1D1D1D"/>
+                <w:sz w:val="27"/>
+                <w:szCs w:val="27"/>
+                <w:lang w:eastAsia="en-IN"/>
+              </w:rPr>
+            </w:pPr>
+            <w:r>
+              <w:rPr>
+                <w:rFonts w:ascii="Open Sans" w:eastAsia="Times New Roman" w:hAnsi="Open Sans" w:cs="Times New Roman"/>
+                <w:color w:val="1D1D1D"/>
+                <w:sz w:val="27"/>
+                <w:szCs w:val="27"/>
+                <w:bdr w:val="none" w:sz="0" w:space="0" w:color="auto" w:frame="1"/>
+                <w:lang w:eastAsia="en-IN"/>
+              </w:rPr>
+              <w:t>AWS Elastic Beanstalk, Windows Azure, Heroku, Force.com, Google App Engine, Apache Stratos, OpenShift</w:t>
+            </w:r>
+          </w:p>
+        </w:tc>
+      </w:tr>
+      <w:tr>
+        <w:trPr>
+          <w:tblCellSpacing w:w="15" w:type="dxa"/>
+        </w:trPr>
+        <w:tc>
+          <w:tcPr>
+            <w:tcW w:w="1920" w:type="dxa"/>
+            <w:tcBorders>
+              <w:top w:val="nil"/>
+              <w:left w:val="nil"/>
+              <w:bottom w:val="single" w:sz="6" w:space="0" w:color="auto"/>
+              <w:right w:val="single" w:sz="6" w:space="0" w:color="auto"/>
+            </w:tcBorders>
+            <w:shd w:val="clear" w:color="auto" w:fill="FFFFFF"/>
+            <w:tcMar>
+              <w:top w:w="150" w:type="dxa"/>
+              <w:left w:w="225" w:type="dxa"/>
+              <w:bottom w:w="150" w:type="dxa"/>
+              <w:right w:w="225" w:type="dxa"/>
+            </w:tcMar>
+            <w:vAlign w:val="bottom"/>
+            <w:hideMark/>
+          </w:tcPr>
+          <w:p>
+            <w:pPr>
+              <w:spacing w:after="0" w:line="240" w:lineRule="auto"/>
+              <w:rPr>
+                <w:rFonts w:ascii="Open Sans" w:eastAsia="Times New Roman" w:hAnsi="Open Sans" w:cs="Times New Roman"/>
+                <w:color w:val="1D1D1D"/>
+                <w:sz w:val="27"/>
+                <w:szCs w:val="27"/>
+                <w:lang w:eastAsia="en-IN"/>
+              </w:rPr>
+            </w:pPr>
+            <w:r>
+              <w:rPr>
+                <w:rFonts w:ascii="Open Sans" w:eastAsia="Times New Roman" w:hAnsi="Open Sans" w:cs="Times New Roman"/>
+                <w:b/>
+                <w:bCs/>
+                <w:color w:val="1D1D1D"/>
+                <w:sz w:val="27"/>
+                <w:szCs w:val="27"/>
+                <w:lang w:eastAsia="en-IN"/>
+              </w:rPr>
+              <w:t>IaaS</w:t>
+            </w:r>
+          </w:p>
+        </w:tc>
+        <w:tc>
+          <w:tcPr>
+            <w:tcW w:w="14355" w:type="dxa"/>
+            <w:tcBorders>
+              <w:top w:val="nil"/>
+              <w:left w:val="nil"/>
+              <w:bottom w:val="single" w:sz="6" w:space="0" w:color="auto"/>
+              <w:right w:val="single" w:sz="6" w:space="0" w:color="auto"/>
+            </w:tcBorders>
+            <w:shd w:val="clear" w:color="auto" w:fill="FFFFFF"/>
+            <w:tcMar>
+              <w:top w:w="150" w:type="dxa"/>
+              <w:left w:w="225" w:type="dxa"/>
+              <w:bottom w:w="150" w:type="dxa"/>
+              <w:right w:w="225" w:type="dxa"/>
+            </w:tcMar>
+            <w:vAlign w:val="bottom"/>
+            <w:hideMark/>
+          </w:tcPr>
+          <w:p>
+            <w:pPr>
+              <w:spacing w:after="0" w:line="240" w:lineRule="auto"/>
+              <w:rPr>
+                <w:rFonts w:ascii="Open Sans" w:eastAsia="Times New Roman" w:hAnsi="Open Sans" w:cs="Times New Roman"/>
+                <w:color w:val="1D1D1D"/>
+                <w:sz w:val="27"/>
+                <w:szCs w:val="27"/>
+                <w:lang w:eastAsia="en-IN"/>
+              </w:rPr>
+            </w:pPr>
+            <w:proofErr w:type="spellStart"/>
+            <w:r>
+              <w:rPr>
+                <w:rFonts w:ascii="Open Sans" w:eastAsia="Times New Roman" w:hAnsi="Open Sans" w:cs="Times New Roman"/>
+                <w:color w:val="1D1D1D"/>
+                <w:sz w:val="27"/>
+                <w:szCs w:val="27"/>
+                <w:lang w:eastAsia="en-IN"/>
+              </w:rPr>
+              <w:t>DigitalOcean</w:t>
+            </w:r>
+            <w:proofErr w:type="spellEnd"/>
+            <w:r>
+              <w:rPr>
+                <w:rFonts w:ascii="Open Sans" w:eastAsia="Times New Roman" w:hAnsi="Open Sans" w:cs="Times New Roman"/>
+                <w:color w:val="1D1D1D"/>
+                <w:sz w:val="27"/>
+                <w:szCs w:val="27"/>
+                <w:lang w:eastAsia="en-IN"/>
+              </w:rPr>
+              <w:t xml:space="preserve">, </w:t>
+            </w:r>
+            <w:proofErr w:type="spellStart"/>
+            <w:r>
+              <w:rPr>
+                <w:rFonts w:ascii="Open Sans" w:eastAsia="Times New Roman" w:hAnsi="Open Sans" w:cs="Times New Roman"/>
+                <w:color w:val="1D1D1D"/>
+                <w:sz w:val="27"/>
+                <w:szCs w:val="27"/>
+                <w:lang w:eastAsia="en-IN"/>
+              </w:rPr>
+              <w:t>Linode</w:t>
+            </w:r>
+            <w:proofErr w:type="spellEnd"/>
+            <w:r>
+              <w:rPr>
+                <w:rFonts w:ascii="Open Sans" w:eastAsia="Times New Roman" w:hAnsi="Open Sans" w:cs="Times New Roman"/>
+                <w:color w:val="1D1D1D"/>
+                <w:sz w:val="27"/>
+                <w:szCs w:val="27"/>
+                <w:lang w:eastAsia="en-IN"/>
+              </w:rPr>
+              <w:t xml:space="preserve">, </w:t>
+            </w:r>
+            <w:proofErr w:type="spellStart"/>
+            <w:r>
+              <w:rPr>
+                <w:rFonts w:ascii="Open Sans" w:eastAsia="Times New Roman" w:hAnsi="Open Sans" w:cs="Times New Roman"/>
+                <w:color w:val="1D1D1D"/>
+                <w:sz w:val="27"/>
+                <w:szCs w:val="27"/>
+                <w:lang w:eastAsia="en-IN"/>
+              </w:rPr>
+              <w:t>Rackspace</w:t>
+            </w:r>
+            <w:proofErr w:type="spellEnd"/>
+            <w:r>
+              <w:rPr>
+                <w:rFonts w:ascii="Open Sans" w:eastAsia="Times New Roman" w:hAnsi="Open Sans" w:cs="Times New Roman"/>
+                <w:color w:val="1D1D1D"/>
+                <w:sz w:val="27"/>
+                <w:szCs w:val="27"/>
+                <w:lang w:eastAsia="en-IN"/>
+              </w:rPr>
+              <w:t xml:space="preserve">, Amazon Web Services (AWS), Cisco </w:t>
+            </w:r>
+            <w:proofErr w:type="spellStart"/>
+            <w:r>
+              <w:rPr>
+                <w:rFonts w:ascii="Open Sans" w:eastAsia="Times New Roman" w:hAnsi="Open Sans" w:cs="Times New Roman"/>
+                <w:color w:val="1D1D1D"/>
+                <w:sz w:val="27"/>
+                <w:szCs w:val="27"/>
+                <w:lang w:eastAsia="en-IN"/>
+              </w:rPr>
+              <w:t>Metapod</w:t>
+            </w:r>
+            <w:proofErr w:type="spellEnd"/>
+            <w:r>
+              <w:rPr>
+                <w:rFonts w:ascii="Open Sans" w:eastAsia="Times New Roman" w:hAnsi="Open Sans" w:cs="Times New Roman"/>
+                <w:color w:val="1D1D1D"/>
+                <w:sz w:val="27"/>
+                <w:szCs w:val="27"/>
+                <w:lang w:eastAsia="en-IN"/>
+              </w:rPr>
+              <w:t>, Microsoft Azure, Google Compute Engine (GCE)</w:t>
+            </w:r>
+          </w:p>
+        </w:tc>
+      </w:tr>
+    </w:tbl>
+    <w:p>
+      <w:pPr>
+        <w:rPr>
+          <w:sz w:val="24"/>
+          <w:szCs w:val="24"/>
+          <w:lang w:val="en-US"/>
+        </w:rPr>
+      </w:pPr>
+    </w:p>
+    <w:p>
+      <w:pPr>
+        <w:rPr>
+          <w:b/>
+          <w:bCs/>
+          <w:sz w:val="28"/>
+          <w:szCs w:val="28"/>
+          <w:lang w:val="en-US"/>
+        </w:rPr>
+      </w:pPr>
+      <w:r>
+        <w:rPr>
+          <w:b/>
+          <w:bCs/>
+          <w:sz w:val="28"/>
+          <w:szCs w:val="28"/>
+          <w:lang w:val="en-US"/>
+        </w:rPr>
+        <w:t xml:space="preserve">Top </w:t>
+      </w:r>
+      <w:r>
+        <w:rPr>
+          <w:b/>
+          <w:bCs/>
+          <w:sz w:val="28"/>
+          <w:szCs w:val="28"/>
+          <w:lang w:val="en-US"/>
+        </w:rPr>
+        <w:t>Advantages of IAAS:</w:t>
+      </w:r>
+    </w:p>
+    <w:p>
+      <w:pPr>
+        <w:rPr>
+          <w:b/>
+          <w:bCs/>
+          <w:sz w:val="28"/>
+          <w:szCs w:val="28"/>
+          <w:lang w:val="en-US"/>
+        </w:rPr>
+      </w:pPr>
+      <w:r>
+        <w:rPr>
+          <w:b/>
+          <w:bCs/>
+          <w:sz w:val="28"/>
+          <w:szCs w:val="28"/>
+          <w:lang w:val="en-US"/>
+        </w:rPr>
+        <w:t>Scalability:</w:t>
+      </w:r>
+    </w:p>
+    <w:p>
+      <w:pPr>
+        <w:ind w:firstLine="720"/>
+        <w:rPr>
+          <w:sz w:val="24"/>
+          <w:szCs w:val="24"/>
+          <w:lang w:val="en-US"/>
+        </w:rPr>
+      </w:pPr>
+      <w:r>
+        <w:rPr>
+          <w:sz w:val="24"/>
+          <w:szCs w:val="24"/>
+          <w:lang w:val="en-US"/>
+        </w:rPr>
+        <w:t>IaaS quickly scales up and down-on-demand, letting you pay only for what you use.</w:t>
+      </w:r>
+      <w:r>
+        <w:rPr>
+          <w:sz w:val="24"/>
+          <w:szCs w:val="24"/>
+          <w:lang w:val="en-US"/>
+        </w:rPr>
+        <w:t xml:space="preserve"> IaaS is the most flexible cloud computing model.</w:t>
+      </w:r>
+      <w:r>
+        <w:rPr>
+          <w:sz w:val="24"/>
+          <w:szCs w:val="24"/>
+          <w:lang w:val="en-US"/>
+        </w:rPr>
+        <w:t xml:space="preserve"> For Instance, as soon as you decide to launch a new product or application, the necessary computing infrastructure can be ready within minutes or hours.</w:t>
+      </w:r>
+      <w:r>
+        <w:rPr>
+          <w:sz w:val="24"/>
+          <w:szCs w:val="24"/>
+          <w:lang w:val="en-US"/>
+        </w:rPr>
+        <w:t xml:space="preserve"> </w:t>
+      </w:r>
+    </w:p>
+    <w:p>
+      <w:pPr>
+        <w:rPr>
+          <w:b/>
+          <w:bCs/>
+          <w:sz w:val="28"/>
+          <w:szCs w:val="28"/>
+          <w:lang w:val="en-US"/>
+        </w:rPr>
+      </w:pPr>
+      <w:r>
+        <w:rPr>
+          <w:b/>
+          <w:bCs/>
+          <w:sz w:val="28"/>
+          <w:szCs w:val="28"/>
+          <w:lang w:val="en-US"/>
+        </w:rPr>
+        <w:t xml:space="preserve">Cost-efficient: </w:t>
+      </w:r>
+    </w:p>
+    <w:p>
+      <w:pPr>
+        <w:ind w:firstLine="720"/>
+        <w:rPr>
+          <w:sz w:val="24"/>
+          <w:szCs w:val="24"/>
+          <w:lang w:val="en-US"/>
+        </w:rPr>
+      </w:pPr>
+      <w:r>
+        <w:rPr>
+          <w:sz w:val="24"/>
+          <w:szCs w:val="24"/>
+          <w:lang w:val="en-US"/>
+        </w:rPr>
+        <w:t xml:space="preserve">It can be economic option for start-ups or enterprises testing new ideas because it eliminates the upfront expense of buying hardware outright and managing an on-premise data center. </w:t>
+      </w:r>
+      <w:r>
+        <w:rPr>
+          <w:sz w:val="24"/>
+          <w:szCs w:val="24"/>
+          <w:lang w:val="en-US"/>
+        </w:rPr>
+        <w:t xml:space="preserve">Furthermore, resources can be purchased as needed, letting you pay for only what you use. </w:t>
+      </w:r>
+      <w:r>
+        <w:rPr>
+          <w:sz w:val="24"/>
+          <w:szCs w:val="24"/>
+          <w:lang w:val="en-US"/>
+        </w:rPr>
+        <w:t>For Instance, IaaS is an effective model for experimental applications</w:t>
+      </w:r>
+      <w:r>
+        <w:rPr>
+          <w:sz w:val="24"/>
+          <w:szCs w:val="24"/>
+          <w:lang w:val="en-US"/>
+        </w:rPr>
+        <w:t>.</w:t>
+      </w:r>
+      <w:r>
+        <w:rPr>
+          <w:sz w:val="24"/>
+          <w:szCs w:val="24"/>
+          <w:lang w:val="en-US"/>
+        </w:rPr>
+        <w:t xml:space="preserve"> Organizations can host and test the application using an IaaS Provider, then refine it or go in a different direction without having to take on the full cost</w:t>
+      </w:r>
+      <w:r>
+        <w:rPr>
+          <w:sz w:val="24"/>
+          <w:szCs w:val="24"/>
+          <w:lang w:val="en-US"/>
+        </w:rPr>
+        <w:t xml:space="preserve"> and responsibility of purchasing and maintaining onsite data centers.</w:t>
+      </w:r>
+    </w:p>
+    <w:p>
+      <w:pPr>
+        <w:rPr>
+          <w:sz w:val="24"/>
+          <w:szCs w:val="24"/>
+          <w:lang w:val="en-US"/>
+        </w:rPr>
+      </w:pPr>
+    </w:p>
+    <w:p>
+      <w:pPr>
+        <w:rPr>
+          <w:sz w:val="28"/>
+          <w:szCs w:val="28"/>
           <w:lang w:val="en-US"/>
         </w:rPr>
       </w:pPr>
@@ -1989,21 +3311,6 @@
 </file>
 
 <file path=customXml/item1.xml><?xml version="1.0" encoding="utf-8"?>
-<p:properties xmlns:p="http://schemas.microsoft.com/office/2006/metadata/properties" xmlns:xsi="http://www.w3.org/2001/XMLSchema-instance" xmlns:pc="http://schemas.microsoft.com/office/infopath/2007/PartnerControls">
-  <documentManagement/>
-</p:properties>
-</file>
-
-<file path=customXml/item2.xml><?xml version="1.0" encoding="utf-8"?>
-<?mso-contentType ?>
-<FormTemplates xmlns="http://schemas.microsoft.com/sharepoint/v3/contenttype/forms">
-  <Display>DocumentLibraryForm</Display>
-  <Edit>DocumentLibraryForm</Edit>
-  <New>DocumentLibraryForm</New>
-</FormTemplates>
-</file>
-
-<file path=customXml/item3.xml><?xml version="1.0" encoding="utf-8"?>
 <ct:contentTypeSchema xmlns:ct="http://schemas.microsoft.com/office/2006/metadata/contentType" xmlns:ma="http://schemas.microsoft.com/office/2006/metadata/properties/metaAttributes" ct:_="" ma:_="" ma:contentTypeName="Document" ma:contentTypeID="0x010100449AE433925758429EC4A12AC6C0FA9A" ma:contentTypeVersion="10" ma:contentTypeDescription="Create a new document." ma:contentTypeScope="" ma:versionID="1ec8649253542d0f2a7fca525b5ebd73">
   <xsd:schema xmlns:xsd="http://www.w3.org/2001/XMLSchema" xmlns:xs="http://www.w3.org/2001/XMLSchema" xmlns:p="http://schemas.microsoft.com/office/2006/metadata/properties" xmlns:ns3="250b99bc-4d6c-439e-b045-6ca4b6fd0f46" xmlns:ns4="8d566fdf-754e-4eaa-b6aa-1ac12825c01b" targetNamespace="http://schemas.microsoft.com/office/2006/metadata/properties" ma:root="true" ma:fieldsID="b43d0e0f86dab19957a961a711fa9d83" ns3:_="" ns4:_="">
     <xsd:import namespace="250b99bc-4d6c-439e-b045-6ca4b6fd0f46"/>
@@ -2206,24 +3513,22 @@
 </ct:contentTypeSchema>
 </file>
 
-<file path=customXml/itemProps1.xml><?xml version="1.0" encoding="utf-8"?>
-<ds:datastoreItem xmlns:ds="http://schemas.openxmlformats.org/officeDocument/2006/customXml" ds:itemID="{EED1BD0B-2C24-477A-BAAA-AB64C27217A9}">
-  <ds:schemaRefs>
-    <ds:schemaRef ds:uri="http://schemas.microsoft.com/office/2006/metadata/properties"/>
-    <ds:schemaRef ds:uri="http://schemas.microsoft.com/office/infopath/2007/PartnerControls"/>
-  </ds:schemaRefs>
-</ds:datastoreItem>
+<file path=customXml/item2.xml><?xml version="1.0" encoding="utf-8"?>
+<?mso-contentType ?>
+<FormTemplates xmlns="http://schemas.microsoft.com/sharepoint/v3/contenttype/forms">
+  <Display>DocumentLibraryForm</Display>
+  <Edit>DocumentLibraryForm</Edit>
+  <New>DocumentLibraryForm</New>
+</FormTemplates>
 </file>
 
-<file path=customXml/itemProps2.xml><?xml version="1.0" encoding="utf-8"?>
-<ds:datastoreItem xmlns:ds="http://schemas.openxmlformats.org/officeDocument/2006/customXml" ds:itemID="{195A4A46-92DB-472D-9D5E-F79AEAF60069}">
-  <ds:schemaRefs>
-    <ds:schemaRef ds:uri="http://schemas.microsoft.com/sharepoint/v3/contenttype/forms"/>
-  </ds:schemaRefs>
-</ds:datastoreItem>
+<file path=customXml/item3.xml><?xml version="1.0" encoding="utf-8"?>
+<p:properties xmlns:p="http://schemas.microsoft.com/office/2006/metadata/properties" xmlns:xsi="http://www.w3.org/2001/XMLSchema-instance" xmlns:pc="http://schemas.microsoft.com/office/infopath/2007/PartnerControls">
+  <documentManagement/>
+</p:properties>
 </file>
 
-<file path=customXml/itemProps3.xml><?xml version="1.0" encoding="utf-8"?>
+<file path=customXml/itemProps1.xml><?xml version="1.0" encoding="utf-8"?>
 <ds:datastoreItem xmlns:ds="http://schemas.openxmlformats.org/officeDocument/2006/customXml" ds:itemID="{09F15F64-D302-4983-A94A-87A6C81802D0}">
   <ds:schemaRefs>
     <ds:schemaRef ds:uri="http://schemas.microsoft.com/office/2006/metadata/contentType"/>
@@ -2240,4 +3545,21 @@
     <ds:schemaRef ds:uri="http://schemas.microsoft.com/internal/obd"/>
   </ds:schemaRefs>
 </ds:datastoreItem>
+</file>
+
+<file path=customXml/itemProps2.xml><?xml version="1.0" encoding="utf-8"?>
+<ds:datastoreItem xmlns:ds="http://schemas.openxmlformats.org/officeDocument/2006/customXml" ds:itemID="{195A4A46-92DB-472D-9D5E-F79AEAF60069}">
+  <ds:schemaRefs>
+    <ds:schemaRef ds:uri="http://schemas.microsoft.com/sharepoint/v3/contenttype/forms"/>
+  </ds:schemaRefs>
+</ds:datastoreItem>
+</file>
+
+<file path=customXml/itemProps3.xml><?xml version="1.0" encoding="utf-8"?>
+<ds:datastoreItem xmlns:ds="http://schemas.openxmlformats.org/officeDocument/2006/customXml" ds:itemID="{EED1BD0B-2C24-477A-BAAA-AB64C27217A9}">
+  <ds:schemaRefs>
+    <ds:schemaRef ds:uri="http://schemas.microsoft.com/office/2006/metadata/properties"/>
+    <ds:schemaRef ds:uri="http://schemas.microsoft.com/office/infopath/2007/PartnerControls"/>
+  </ds:schemaRefs>
+</ds:datastoreItem>
 </file>
</xml_diff>